<commit_message>
Release candidate of my presentation.
</commit_message>
<xml_diff>
--- a/diploma/trunk/doc/speech_starovoitov.docx
+++ b/diploma/trunk/doc/speech_starovoitov.docx
@@ -149,7 +149,43 @@
               <w:rPr>
                 <w:rFonts w:ascii="Arial" w:hAnsi="Arial" w:cs="Arial"/>
               </w:rPr>
-              <w:t>, хочу продолжить вашему вниманию вторую часть дипломной работы, первую часть которой только что представил мой коллега.</w:t>
+              <w:t>, хочу продолжить вашему вниманию вторую часть дипломно</w:t>
+            </w:r>
+            <w:r>
+              <w:rPr>
+                <w:rFonts w:ascii="Arial" w:hAnsi="Arial" w:cs="Arial"/>
+              </w:rPr>
+              <w:t>го</w:t>
+            </w:r>
+            <w:r>
+              <w:rPr>
+                <w:rFonts w:ascii="Arial" w:hAnsi="Arial" w:cs="Arial"/>
+              </w:rPr>
+              <w:t xml:space="preserve"> </w:t>
+            </w:r>
+            <w:r>
+              <w:rPr>
+                <w:rFonts w:ascii="Arial" w:hAnsi="Arial" w:cs="Arial"/>
+              </w:rPr>
+              <w:t>проекта</w:t>
+            </w:r>
+            <w:r>
+              <w:rPr>
+                <w:rFonts w:ascii="Arial" w:hAnsi="Arial" w:cs="Arial"/>
+              </w:rPr>
+              <w:t>, первую часть которо</w:t>
+            </w:r>
+            <w:r>
+              <w:rPr>
+                <w:rFonts w:ascii="Arial" w:hAnsi="Arial" w:cs="Arial"/>
+              </w:rPr>
+              <w:t>го</w:t>
+            </w:r>
+            <w:r>
+              <w:rPr>
+                <w:rFonts w:ascii="Arial" w:hAnsi="Arial" w:cs="Arial"/>
+              </w:rPr>
+              <w:t xml:space="preserve"> только что представил мой коллега.</w:t>
             </w:r>
           </w:p>
         </w:tc>
@@ -226,7 +262,19 @@
               <w:rPr>
                 <w:rFonts w:ascii="Arial" w:hAnsi="Arial" w:cs="Arial"/>
               </w:rPr>
-              <w:t>Ведь в человеческом мозгу нет такой единицы информации как слово. Мозг все</w:t>
+              <w:t xml:space="preserve">Ведь в человеческом мозгу нет такой единицы </w:t>
+            </w:r>
+            <w:r>
+              <w:rPr>
+                <w:rFonts w:ascii="Arial" w:hAnsi="Arial" w:cs="Arial"/>
+              </w:rPr>
+              <w:t xml:space="preserve">хранения </w:t>
+            </w:r>
+            <w:r>
+              <w:rPr>
+                <w:rFonts w:ascii="Arial" w:hAnsi="Arial" w:cs="Arial"/>
+              </w:rPr>
+              <w:t>информации как слово. Мозг все</w:t>
             </w:r>
             <w:r>
               <w:rPr>
@@ -245,13 +293,6 @@
                 <w:rFonts w:ascii="Arial" w:hAnsi="Arial" w:cs="Arial"/>
               </w:rPr>
               <w:t xml:space="preserve"> </w:t>
-            </w:r>
-            <w:r>
-              <w:rPr>
-                <w:rFonts w:ascii="Arial" w:hAnsi="Arial" w:cs="Arial"/>
-                <w:strike/>
-              </w:rPr>
-              <w:t>Конечно, в тексте можно уместить больше информации на единицу занимаемой площади.</w:t>
             </w:r>
           </w:p>
         </w:tc>
@@ -324,14 +365,30 @@
               </w:rPr>
               <w:t xml:space="preserve"> дополнительными средствами</w:t>
             </w:r>
-            <w:proofErr w:type="gramStart"/>
-            <w:r>
-              <w:rPr>
-                <w:rFonts w:ascii="Arial" w:hAnsi="Arial" w:cs="Arial"/>
-              </w:rPr>
-              <w:t>.(</w:t>
-            </w:r>
-            <w:proofErr w:type="gramEnd"/>
+            <w:r>
+              <w:rPr>
+                <w:rFonts w:ascii="Arial" w:hAnsi="Arial" w:cs="Arial"/>
+              </w:rPr>
+              <w:t xml:space="preserve"> или определенными условиями</w:t>
+            </w:r>
+            <w:r>
+              <w:rPr>
+                <w:rFonts w:ascii="Arial" w:hAnsi="Arial" w:cs="Arial"/>
+              </w:rPr>
+              <w:t>.</w:t>
+            </w:r>
+            <w:r>
+              <w:rPr>
+                <w:rFonts w:ascii="Arial" w:hAnsi="Arial" w:cs="Arial"/>
+              </w:rPr>
+              <w:t xml:space="preserve"> </w:t>
+            </w:r>
+            <w:r>
+              <w:rPr>
+                <w:rFonts w:ascii="Arial" w:hAnsi="Arial" w:cs="Arial"/>
+              </w:rPr>
+              <w:t>(</w:t>
+            </w:r>
             <w:r>
               <w:rPr>
                 <w:rFonts w:ascii="Arial" w:hAnsi="Arial" w:cs="Arial"/>
@@ -343,16 +400,14 @@
               <w:rPr>
                 <w:rFonts w:ascii="Arial" w:hAnsi="Arial" w:cs="Arial"/>
               </w:rPr>
-              <w:t xml:space="preserve">) </w:t>
-            </w:r>
-            <w:proofErr w:type="gramStart"/>
-            <w:r>
-              <w:rPr>
-                <w:rFonts w:ascii="Arial" w:hAnsi="Arial" w:cs="Arial"/>
-              </w:rPr>
-              <w:t>Например</w:t>
-            </w:r>
-            <w:proofErr w:type="gramEnd"/>
+              <w:t>) Например</w:t>
+            </w:r>
+            <w:r>
+              <w:rPr>
+                <w:rFonts w:ascii="Arial" w:hAnsi="Arial" w:cs="Arial"/>
+              </w:rPr>
+              <w:t>,</w:t>
+            </w:r>
             <w:r>
               <w:rPr>
                 <w:rFonts w:ascii="Arial" w:hAnsi="Arial" w:cs="Arial"/>
@@ -363,7 +418,43 @@
               <w:rPr>
                 <w:rFonts w:ascii="Arial" w:hAnsi="Arial" w:cs="Arial"/>
               </w:rPr>
-              <w:t>решить первую проблему можно сделав доступным один файл конфигурации с удаленного сервера. Это возможно… ВОЗМОЖНО решит одну проблему, но возникнет ряд других (</w:t>
+              <w:t>решить проблему</w:t>
+            </w:r>
+            <w:r>
+              <w:rPr>
+                <w:rFonts w:ascii="Arial" w:hAnsi="Arial" w:cs="Arial"/>
+              </w:rPr>
+              <w:t xml:space="preserve"> конфигурирования нескольких приложений из одного места</w:t>
+            </w:r>
+            <w:r>
+              <w:rPr>
+                <w:rFonts w:ascii="Arial" w:hAnsi="Arial" w:cs="Arial"/>
+              </w:rPr>
+              <w:t xml:space="preserve"> можно</w:t>
+            </w:r>
+            <w:r>
+              <w:rPr>
+                <w:rFonts w:ascii="Arial" w:hAnsi="Arial" w:cs="Arial"/>
+              </w:rPr>
+              <w:t>,</w:t>
+            </w:r>
+            <w:r>
+              <w:rPr>
+                <w:rFonts w:ascii="Arial" w:hAnsi="Arial" w:cs="Arial"/>
+              </w:rPr>
+              <w:t xml:space="preserve"> сделав доступным </w:t>
+            </w:r>
+            <w:r>
+              <w:rPr>
+                <w:rFonts w:ascii="Arial" w:hAnsi="Arial" w:cs="Arial"/>
+              </w:rPr>
+              <w:t xml:space="preserve">им всем </w:t>
+            </w:r>
+            <w:r>
+              <w:rPr>
+                <w:rFonts w:ascii="Arial" w:hAnsi="Arial" w:cs="Arial"/>
+              </w:rPr>
+              <w:t>один файл конфигурации с удаленного сервера. Это возможно… ВОЗМОЖНО решит одну проблему, но возникнет ряд других (</w:t>
             </w:r>
             <w:r>
               <w:rPr>
@@ -499,7 +590,19 @@
               <w:rPr>
                 <w:rFonts w:ascii="Arial" w:hAnsi="Arial" w:cs="Arial"/>
               </w:rPr>
-              <w:t xml:space="preserve"> работы. Само по себе ядро</w:t>
+              <w:t xml:space="preserve"> </w:t>
+            </w:r>
+            <w:r>
+              <w:rPr>
+                <w:rFonts w:ascii="Arial" w:hAnsi="Arial" w:cs="Arial"/>
+              </w:rPr>
+              <w:t>проекта</w:t>
+            </w:r>
+            <w:r>
+              <w:rPr>
+                <w:rFonts w:ascii="Arial" w:hAnsi="Arial" w:cs="Arial"/>
+              </w:rPr>
+              <w:t>. Само по себе ядро</w:t>
             </w:r>
             <w:r>
               <w:rPr>
@@ -511,7 +614,25 @@
               <w:rPr>
                 <w:rFonts w:ascii="Arial" w:hAnsi="Arial" w:cs="Arial"/>
               </w:rPr>
-              <w:t xml:space="preserve">. </w:t>
+              <w:t>.</w:t>
+            </w:r>
+            <w:r>
+              <w:rPr>
+                <w:rFonts w:ascii="Arial" w:hAnsi="Arial" w:cs="Arial"/>
+              </w:rPr>
+              <w:t xml:space="preserve"> Поэтому основная  задача второй части работы заключается в организации взаимодействия ядра с окружающим миром.</w:t>
+            </w:r>
+            <w:r>
+              <w:rPr>
+                <w:rFonts w:ascii="Arial" w:hAnsi="Arial" w:cs="Arial"/>
+              </w:rPr>
+              <w:t xml:space="preserve"> </w:t>
+            </w:r>
+            <w:r>
+              <w:rPr>
+                <w:rFonts w:ascii="Arial" w:hAnsi="Arial" w:cs="Arial"/>
+              </w:rPr>
+              <w:t xml:space="preserve">Первым пунктом является </w:t>
             </w:r>
             <w:r>
               <w:rPr>
@@ -536,7 +657,19 @@
               <w:rPr>
                 <w:rFonts w:ascii="Arial" w:hAnsi="Arial" w:cs="Arial"/>
               </w:rPr>
-              <w:t>и визуализации информации процесса и результатов этой работы.</w:t>
+              <w:t xml:space="preserve">и визуализации информации процесса и результатов </w:t>
+            </w:r>
+            <w:r>
+              <w:rPr>
+                <w:rFonts w:ascii="Arial" w:hAnsi="Arial" w:cs="Arial"/>
+              </w:rPr>
+              <w:t xml:space="preserve">этой </w:t>
+            </w:r>
+            <w:r>
+              <w:rPr>
+                <w:rFonts w:ascii="Arial" w:hAnsi="Arial" w:cs="Arial"/>
+              </w:rPr>
+              <w:t>работы.</w:t>
             </w:r>
             <w:r>
               <w:rPr>
@@ -547,6 +680,12 @@
             <w:r>
               <w:rPr>
                 <w:rFonts w:ascii="Arial" w:hAnsi="Arial" w:cs="Arial"/>
+              </w:rPr>
+              <w:t xml:space="preserve">Вторым - </w:t>
+            </w:r>
+            <w:r>
+              <w:rPr>
+                <w:rFonts w:ascii="Arial" w:hAnsi="Arial" w:cs="Arial"/>
                 <w:b/>
               </w:rPr>
               <w:t>Прикладной интерфейс программирования</w:t>
@@ -591,93 +730,7 @@
               <w:rPr>
                 <w:rFonts w:ascii="Arial" w:hAnsi="Arial" w:cs="Arial"/>
               </w:rPr>
-              <w:t>модуля. В текущей реализации интерфейс</w:t>
-            </w:r>
-            <w:r>
-              <w:rPr>
-                <w:rFonts w:ascii="Arial" w:hAnsi="Arial" w:cs="Arial"/>
-              </w:rPr>
-              <w:t xml:space="preserve"> </w:t>
-            </w:r>
-            <w:r>
-              <w:rPr>
-                <w:rFonts w:ascii="Arial" w:hAnsi="Arial" w:cs="Arial"/>
-              </w:rPr>
-              <w:t>программирования модулей</w:t>
-            </w:r>
-            <w:r>
-              <w:rPr>
-                <w:rFonts w:ascii="Arial" w:hAnsi="Arial" w:cs="Arial"/>
-              </w:rPr>
-              <w:t xml:space="preserve"> </w:t>
-            </w:r>
-            <w:r>
-              <w:rPr>
-                <w:rFonts w:ascii="Arial" w:hAnsi="Arial" w:cs="Arial"/>
-              </w:rPr>
-              <w:t>представляется каркасом с одним</w:t>
-            </w:r>
-            <w:r>
-              <w:rPr>
-                <w:rFonts w:ascii="Arial" w:hAnsi="Arial" w:cs="Arial"/>
-              </w:rPr>
-              <w:t xml:space="preserve"> </w:t>
-            </w:r>
-            <w:r>
-              <w:rPr>
-                <w:rFonts w:ascii="Arial" w:hAnsi="Arial" w:cs="Arial"/>
-              </w:rPr>
-              <w:t>публичным методом – «</w:t>
-            </w:r>
-            <w:proofErr w:type="spellStart"/>
-            <w:r>
-              <w:rPr>
-                <w:rFonts w:ascii="Arial" w:hAnsi="Arial" w:cs="Arial"/>
-              </w:rPr>
-              <w:t>invoke</w:t>
-            </w:r>
-            <w:proofErr w:type="spellEnd"/>
-            <w:r>
-              <w:rPr>
-                <w:rFonts w:ascii="Arial" w:hAnsi="Arial" w:cs="Arial"/>
-              </w:rPr>
-              <w:t>(..)» (рисунок</w:t>
-            </w:r>
-            <w:r>
-              <w:rPr>
-                <w:rFonts w:ascii="Arial" w:hAnsi="Arial" w:cs="Arial"/>
-              </w:rPr>
-              <w:t xml:space="preserve"> </w:t>
-            </w:r>
-            <w:r>
-              <w:rPr>
-                <w:rFonts w:ascii="Arial" w:hAnsi="Arial" w:cs="Arial"/>
-              </w:rPr>
-              <w:t>3.19). Параметры</w:t>
-            </w:r>
-            <w:r>
-              <w:rPr>
-                <w:rFonts w:ascii="Arial" w:hAnsi="Arial" w:cs="Arial"/>
-              </w:rPr>
-              <w:t xml:space="preserve"> </w:t>
-            </w:r>
-            <w:r>
-              <w:rPr>
-                <w:rFonts w:ascii="Arial" w:hAnsi="Arial" w:cs="Arial"/>
-              </w:rPr>
-              <w:t>модуля мониторинга могу передаваться как обычная коллекция</w:t>
-            </w:r>
-            <w:r>
-              <w:rPr>
-                <w:rFonts w:ascii="Arial" w:hAnsi="Arial" w:cs="Arial"/>
-              </w:rPr>
-              <w:t xml:space="preserve"> </w:t>
-            </w:r>
-            <w:r>
-              <w:rPr>
-                <w:rFonts w:ascii="Arial" w:hAnsi="Arial" w:cs="Arial"/>
-              </w:rPr>
-              <w:t>или список языка Python.</w:t>
+              <w:t xml:space="preserve">модуля. </w:t>
             </w:r>
           </w:p>
         </w:tc>
@@ -736,7 +789,19 @@
               <w:rPr>
                 <w:rFonts w:ascii="Arial" w:hAnsi="Arial" w:cs="Arial"/>
               </w:rPr>
-              <w:t xml:space="preserve">В основу модели приложения был положен шаблон проектирования, называемый MVC или </w:t>
+              <w:t>В основу модели приложения</w:t>
+            </w:r>
+            <w:r>
+              <w:rPr>
+                <w:rFonts w:ascii="Arial" w:hAnsi="Arial" w:cs="Arial"/>
+              </w:rPr>
+              <w:t xml:space="preserve"> Панели управления</w:t>
+            </w:r>
+            <w:r>
+              <w:rPr>
+                <w:rFonts w:ascii="Arial" w:hAnsi="Arial" w:cs="Arial"/>
+              </w:rPr>
+              <w:t xml:space="preserve"> был положен шаблон проектирования, называемый MVC или </w:t>
             </w:r>
             <w:proofErr w:type="spellStart"/>
             <w:r>
@@ -802,44 +867,65 @@
               <w:rPr>
                 <w:rFonts w:ascii="Arial" w:hAnsi="Arial" w:cs="Arial"/>
               </w:rPr>
-              <w:t xml:space="preserve"> Компонент Модель реализован классом домен, который содержит информацию о ядре и логику получения, обработки и предоставления этой информации. К компоненту Представление или интерфейс можно отнести класс Главное окно, которое является пользовательским интерфейсом в классическом понимании этого выражения. Управляющий компонентом Поведение является класс координатор, который с</w:t>
-            </w:r>
-            <w:r>
-              <w:rPr>
-                <w:rFonts w:ascii="Arial" w:hAnsi="Arial" w:cs="Arial"/>
-              </w:rPr>
-              <w:t xml:space="preserve">огласовывает информацию из домена и ее отображение </w:t>
-            </w:r>
-            <w:proofErr w:type="gramStart"/>
-            <w:r>
-              <w:rPr>
-                <w:rFonts w:ascii="Arial" w:hAnsi="Arial" w:cs="Arial"/>
-              </w:rPr>
-              <w:t>в</w:t>
-            </w:r>
-            <w:proofErr w:type="gramEnd"/>
-          </w:p>
-          <w:p>
-            <w:pPr>
-              <w:jc w:val="left"/>
-              <w:rPr>
-                <w:rFonts w:ascii="Arial" w:hAnsi="Arial" w:cs="Arial"/>
-              </w:rPr>
-            </w:pPr>
-            <w:r>
-              <w:rPr>
-                <w:rFonts w:ascii="Arial" w:hAnsi="Arial" w:cs="Arial"/>
-              </w:rPr>
-              <w:t xml:space="preserve">пользовательском </w:t>
-            </w:r>
-            <w:proofErr w:type="gramStart"/>
-            <w:r>
-              <w:rPr>
-                <w:rFonts w:ascii="Arial" w:hAnsi="Arial" w:cs="Arial"/>
-              </w:rPr>
-              <w:t>интерфейсе</w:t>
-            </w:r>
-            <w:proofErr w:type="gramEnd"/>
+              <w:t xml:space="preserve"> Компонент Модель реализован классом </w:t>
+            </w:r>
+            <w:r>
+              <w:rPr>
+                <w:rFonts w:ascii="Arial" w:hAnsi="Arial" w:cs="Arial"/>
+                <w:b/>
+              </w:rPr>
+              <w:t>домен</w:t>
+            </w:r>
+            <w:r>
+              <w:rPr>
+                <w:rFonts w:ascii="Arial" w:hAnsi="Arial" w:cs="Arial"/>
+              </w:rPr>
+              <w:t xml:space="preserve">, который содержит информацию о ядре и логику получения, обработки и предоставления этой информации. К компоненту Представление или интерфейс можно отнести класс </w:t>
+            </w:r>
+            <w:r>
+              <w:rPr>
+                <w:rFonts w:ascii="Arial" w:hAnsi="Arial" w:cs="Arial"/>
+                <w:b/>
+              </w:rPr>
+              <w:t>Главное окно</w:t>
+            </w:r>
+            <w:r>
+              <w:rPr>
+                <w:rFonts w:ascii="Arial" w:hAnsi="Arial" w:cs="Arial"/>
+              </w:rPr>
+              <w:t xml:space="preserve">, которое является пользовательским интерфейсом в классическом понимании этого выражения. Управляющий компонентом Поведение является класс </w:t>
+            </w:r>
+            <w:r>
+              <w:rPr>
+                <w:rFonts w:ascii="Arial" w:hAnsi="Arial" w:cs="Arial"/>
+                <w:b/>
+              </w:rPr>
+              <w:t>координатор</w:t>
+            </w:r>
+            <w:r>
+              <w:rPr>
+                <w:rFonts w:ascii="Arial" w:hAnsi="Arial" w:cs="Arial"/>
+              </w:rPr>
+              <w:t>, который с</w:t>
+            </w:r>
+            <w:r>
+              <w:rPr>
+                <w:rFonts w:ascii="Arial" w:hAnsi="Arial" w:cs="Arial"/>
+              </w:rPr>
+              <w:t>огласовывает информацию из домена и ее отображение в</w:t>
+            </w:r>
+            <w:r>
+              <w:rPr>
+                <w:rFonts w:ascii="Arial" w:hAnsi="Arial" w:cs="Arial"/>
+              </w:rPr>
+              <w:t xml:space="preserve"> </w:t>
+            </w:r>
+            <w:r>
+              <w:rPr>
+                <w:rFonts w:ascii="Arial" w:hAnsi="Arial" w:cs="Arial"/>
+              </w:rPr>
+              <w:t>пользовательском интерфейсе</w:t>
+            </w:r>
             <w:r>
               <w:rPr>
                 <w:rFonts w:ascii="Arial" w:hAnsi="Arial" w:cs="Arial"/>
@@ -903,13 +989,63 @@
               <w:rPr>
                 <w:rFonts w:ascii="Arial" w:hAnsi="Arial" w:cs="Arial"/>
               </w:rPr>
-              <w:t xml:space="preserve">Сейчас Вы видите общую схему функционирования  Панели управления и ее взаимодействия с ядром. Ядро через свой драйвер Discoverer оповещает панель о своей активности через определенные промежутки времени. Так же с помощью этого вызова передается минимальная информация о ядре. Так называемый контекст ядра. На </w:t>
+              <w:t xml:space="preserve">Сейчас Вы видите общую схему функционирования  Панели управления и ее взаимодействия с ядром. Ядро через свой драйвер </w:t>
+            </w:r>
+            <w:r>
+              <w:rPr>
+                <w:rFonts w:ascii="Arial" w:hAnsi="Arial" w:cs="Arial"/>
+              </w:rPr>
+              <w:t>Исследователь</w:t>
+            </w:r>
+            <w:r>
+              <w:rPr>
+                <w:rFonts w:ascii="Arial" w:hAnsi="Arial" w:cs="Arial"/>
+              </w:rPr>
+              <w:t xml:space="preserve"> оповещает панель о своей активности через определенные промежутки времени. Так же с помощью этого вызова передаетс</w:t>
+            </w:r>
+            <w:r>
+              <w:rPr>
+                <w:rFonts w:ascii="Arial" w:hAnsi="Arial" w:cs="Arial"/>
+              </w:rPr>
+              <w:t xml:space="preserve">я </w:t>
             </w:r>
             <w:proofErr w:type="gramStart"/>
             <w:r>
               <w:rPr>
                 <w:rFonts w:ascii="Arial" w:hAnsi="Arial" w:cs="Arial"/>
               </w:rPr>
+              <w:t>минимальная</w:t>
+            </w:r>
+            <w:proofErr w:type="gramEnd"/>
+            <w:r>
+              <w:rPr>
+                <w:rFonts w:ascii="Arial" w:hAnsi="Arial" w:cs="Arial"/>
+              </w:rPr>
+              <w:t xml:space="preserve"> информация о ядре,</w:t>
+            </w:r>
+            <w:r>
+              <w:rPr>
+                <w:rFonts w:ascii="Arial" w:hAnsi="Arial" w:cs="Arial"/>
+              </w:rPr>
+              <w:t xml:space="preserve"> </w:t>
+            </w:r>
+            <w:r>
+              <w:rPr>
+                <w:rFonts w:ascii="Arial" w:hAnsi="Arial" w:cs="Arial"/>
+              </w:rPr>
+              <w:t>т</w:t>
+            </w:r>
+            <w:r>
+              <w:rPr>
+                <w:rFonts w:ascii="Arial" w:hAnsi="Arial" w:cs="Arial"/>
+              </w:rPr>
+              <w:t xml:space="preserve">ак называемый контекст ядра. На </w:t>
+            </w:r>
+            <w:proofErr w:type="gramStart"/>
+            <w:r>
+              <w:rPr>
+                <w:rFonts w:ascii="Arial" w:hAnsi="Arial" w:cs="Arial"/>
+              </w:rPr>
               <w:t>основе</w:t>
             </w:r>
             <w:proofErr w:type="gramEnd"/>
@@ -923,7 +1059,104 @@
               <w:rPr>
                 <w:rFonts w:ascii="Arial" w:hAnsi="Arial" w:cs="Arial"/>
               </w:rPr>
-              <w:t xml:space="preserve">и сообщает об этом интерфейсу, который обновляет отображение. </w:t>
+              <w:t xml:space="preserve">и </w:t>
+            </w:r>
+            <w:r>
+              <w:rPr>
+                <w:rFonts w:ascii="Arial" w:hAnsi="Arial" w:cs="Arial"/>
+              </w:rPr>
+              <w:t>оповещает</w:t>
+            </w:r>
+            <w:r>
+              <w:rPr>
+                <w:rFonts w:ascii="Arial" w:hAnsi="Arial" w:cs="Arial"/>
+              </w:rPr>
+              <w:t xml:space="preserve"> об этом интерфейсу, который обнов</w:t>
+            </w:r>
+            <w:r>
+              <w:rPr>
+                <w:rFonts w:ascii="Arial" w:hAnsi="Arial" w:cs="Arial"/>
+              </w:rPr>
+              <w:t>и</w:t>
+            </w:r>
+            <w:r>
+              <w:rPr>
+                <w:rFonts w:ascii="Arial" w:hAnsi="Arial" w:cs="Arial"/>
+              </w:rPr>
+              <w:t xml:space="preserve">т отображение. </w:t>
+            </w:r>
+            <w:r>
+              <w:rPr>
+                <w:rFonts w:ascii="Arial" w:hAnsi="Arial" w:cs="Arial"/>
+              </w:rPr>
+              <w:t>Е</w:t>
+            </w:r>
+            <w:r>
+              <w:rPr>
+                <w:rFonts w:ascii="Arial" w:hAnsi="Arial" w:cs="Arial"/>
+              </w:rPr>
+              <w:t xml:space="preserve">сли же пользователь совершит какое-либо действие, </w:t>
+            </w:r>
+            <w:r>
+              <w:rPr>
+                <w:rFonts w:ascii="Arial" w:hAnsi="Arial" w:cs="Arial"/>
+              </w:rPr>
+              <w:t xml:space="preserve">то через систему отлавливания событий </w:t>
+            </w:r>
+            <w:r>
+              <w:rPr>
+                <w:rFonts w:ascii="Arial" w:hAnsi="Arial" w:cs="Arial"/>
+              </w:rPr>
+              <w:t xml:space="preserve">об этом сразу станет известно координатору, который организует соответствующие </w:t>
+            </w:r>
+            <w:r>
+              <w:rPr>
+                <w:rFonts w:ascii="Arial" w:hAnsi="Arial" w:cs="Arial"/>
+              </w:rPr>
+              <w:t>изменения</w:t>
+            </w:r>
+            <w:r>
+              <w:rPr>
+                <w:rFonts w:ascii="Arial" w:hAnsi="Arial" w:cs="Arial"/>
+              </w:rPr>
+              <w:t xml:space="preserve"> в </w:t>
+            </w:r>
+            <w:r>
+              <w:rPr>
+                <w:rFonts w:ascii="Arial" w:hAnsi="Arial" w:cs="Arial"/>
+              </w:rPr>
+              <w:t xml:space="preserve">домене. После изменений в ядре информация в домене </w:t>
+            </w:r>
+            <w:r>
+              <w:rPr>
+                <w:rFonts w:ascii="Arial" w:hAnsi="Arial" w:cs="Arial"/>
+              </w:rPr>
+              <w:lastRenderedPageBreak/>
+              <w:t>обновляется</w:t>
+            </w:r>
+            <w:r>
+              <w:rPr>
+                <w:rFonts w:ascii="Arial" w:hAnsi="Arial" w:cs="Arial"/>
+              </w:rPr>
+              <w:t>,</w:t>
+            </w:r>
+            <w:r>
+              <w:rPr>
+                <w:rFonts w:ascii="Arial" w:hAnsi="Arial" w:cs="Arial"/>
+              </w:rPr>
+              <w:t xml:space="preserve"> о чем </w:t>
+            </w:r>
+            <w:r>
+              <w:rPr>
+                <w:rFonts w:ascii="Arial" w:hAnsi="Arial" w:cs="Arial"/>
+              </w:rPr>
+              <w:t>оповещается</w:t>
+            </w:r>
+            <w:r>
+              <w:rPr>
+                <w:rFonts w:ascii="Arial" w:hAnsi="Arial" w:cs="Arial"/>
+              </w:rPr>
+              <w:t xml:space="preserve"> интерфейс.</w:t>
             </w:r>
           </w:p>
         </w:tc>
@@ -944,6 +1177,7 @@
               <w:rPr>
                 <w:rFonts w:ascii="Arial" w:hAnsi="Arial" w:cs="Arial"/>
               </w:rPr>
+              <w:lastRenderedPageBreak/>
               <w:t>7</w:t>
             </w:r>
           </w:p>
@@ -991,6 +1225,12 @@
                 <w:rFonts w:ascii="Arial" w:hAnsi="Arial" w:cs="Arial"/>
               </w:rPr>
             </w:pPr>
+            <w:r>
+              <w:rPr>
+                <w:rFonts w:ascii="Arial" w:hAnsi="Arial" w:cs="Arial"/>
+              </w:rPr>
+              <w:t>Архитектура приложения включает в себя множество классов, которые условно можно отнести к трем основным компонентам. При рассмотрении заметно, что каждый компонент MVC реализован не одним классом, а несколькими. Но в каждой группе выделяется один основной представитель, который и олицетворяет реализованный компонент</w:t>
+            </w:r>
           </w:p>
         </w:tc>
       </w:tr>
@@ -1042,7 +1282,6 @@
               <w:rPr>
                 <w:rFonts w:ascii="Arial" w:hAnsi="Arial" w:cs="Arial"/>
               </w:rPr>
-              <w:lastRenderedPageBreak/>
               <w:t>Домен</w:t>
             </w:r>
           </w:p>
@@ -1058,6 +1297,86 @@
                 <w:rFonts w:ascii="Arial" w:hAnsi="Arial" w:cs="Arial"/>
               </w:rPr>
             </w:pPr>
+            <w:proofErr w:type="gramStart"/>
+            <w:r>
+              <w:rPr>
+                <w:rFonts w:ascii="Arial" w:hAnsi="Arial" w:cs="Arial"/>
+              </w:rPr>
+              <w:t>Минимальная</w:t>
+            </w:r>
+            <w:r>
+              <w:rPr>
+                <w:rFonts w:ascii="Arial" w:hAnsi="Arial" w:cs="Arial"/>
+              </w:rPr>
+              <w:t xml:space="preserve"> информация о ядре системы и отдельных узлах, которая визуализируется пользователю, хранится в динамических массивах, списках, которые в свою очередь содержатся в контейнере Domain</w:t>
+            </w:r>
+            <w:r>
+              <w:rPr>
+                <w:rFonts w:ascii="Arial" w:hAnsi="Arial" w:cs="Arial"/>
+              </w:rPr>
+              <w:t>.</w:t>
+            </w:r>
+            <w:proofErr w:type="gramEnd"/>
+            <w:r>
+              <w:rPr>
+                <w:rFonts w:ascii="Arial" w:hAnsi="Arial" w:cs="Arial"/>
+              </w:rPr>
+              <w:t xml:space="preserve"> </w:t>
+            </w:r>
+            <w:r>
+              <w:rPr>
+                <w:rFonts w:ascii="Arial" w:hAnsi="Arial" w:cs="Arial"/>
+              </w:rPr>
+              <w:t>Х</w:t>
+            </w:r>
+            <w:r>
+              <w:rPr>
+                <w:rFonts w:ascii="Arial" w:hAnsi="Arial" w:cs="Arial"/>
+              </w:rPr>
+              <w:t>ранится локально в ОЗУ на узле, где запущена панель управления. При этом она не сохраняется в ПЗУ, а в случае перезапуска панели запрашивается у ядра повторно. Домен содержит адаптер</w:t>
+            </w:r>
+            <w:r>
+              <w:rPr>
+                <w:rFonts w:ascii="Arial" w:hAnsi="Arial" w:cs="Arial"/>
+              </w:rPr>
+              <w:t xml:space="preserve"> Исследователь</w:t>
+            </w:r>
+            <w:r>
+              <w:rPr>
+                <w:rFonts w:ascii="Arial" w:hAnsi="Arial" w:cs="Arial"/>
+              </w:rPr>
+              <w:t xml:space="preserve">, который предоставляет ядру интерфейс, через который контекст доставляется панели. </w:t>
+            </w:r>
+            <w:r>
+              <w:rPr>
+                <w:rFonts w:ascii="Arial" w:hAnsi="Arial" w:cs="Arial"/>
+              </w:rPr>
+              <w:t xml:space="preserve">Поскольку в домене храниться только минимальная информация вся дополнительная получается через интрейфейсы. </w:t>
+            </w:r>
+            <w:r>
+              <w:rPr>
+                <w:rFonts w:ascii="Arial" w:hAnsi="Arial" w:cs="Arial"/>
+              </w:rPr>
+              <w:t>Информация кэшируется и если она требуется, то берется из этого кэша, а не запрашивается у ядра каждый раз за исключением ситуаций, когда необходимо принудительно обновить информацию.</w:t>
+            </w:r>
+            <w:r>
+              <w:rPr>
+                <w:rFonts w:ascii="Arial" w:hAnsi="Arial" w:cs="Arial"/>
+              </w:rPr>
+              <w:t xml:space="preserve"> </w:t>
+            </w:r>
+            <w:r>
+              <w:rPr>
+                <w:rFonts w:ascii="Arial" w:hAnsi="Arial" w:cs="Arial"/>
+              </w:rPr>
+              <w:t>Такой подход позволяет снизить уровень трафика сетевого взаимодействия и повысить отзывчивость панели управления</w:t>
+            </w:r>
+            <w:r>
+              <w:rPr>
+                <w:rFonts w:ascii="Arial" w:hAnsi="Arial" w:cs="Arial"/>
+              </w:rPr>
+              <w:t>.</w:t>
+            </w:r>
           </w:p>
         </w:tc>
       </w:tr>
@@ -1077,7 +1396,6 @@
               <w:rPr>
                 <w:rFonts w:ascii="Arial" w:hAnsi="Arial" w:cs="Arial"/>
               </w:rPr>
-              <w:lastRenderedPageBreak/>
               <w:t>9</w:t>
             </w:r>
           </w:p>
@@ -1125,6 +1443,38 @@
                 <w:rFonts w:ascii="Arial" w:hAnsi="Arial" w:cs="Arial"/>
               </w:rPr>
             </w:pPr>
+            <w:r>
+              <w:rPr>
+                <w:rFonts w:ascii="Arial" w:hAnsi="Arial" w:cs="Arial"/>
+              </w:rPr>
+              <w:t>Основной задачей координатора является установление соответствия</w:t>
+            </w:r>
+            <w:r>
+              <w:rPr>
+                <w:rFonts w:ascii="Arial" w:hAnsi="Arial" w:cs="Arial"/>
+              </w:rPr>
+              <w:t xml:space="preserve"> между действиями пользователя и изменением информации в домене</w:t>
+            </w:r>
+            <w:r>
+              <w:rPr>
+                <w:rFonts w:ascii="Arial" w:hAnsi="Arial" w:cs="Arial"/>
+              </w:rPr>
+              <w:t xml:space="preserve">. Таким </w:t>
+            </w:r>
+            <w:proofErr w:type="gramStart"/>
+            <w:r>
+              <w:rPr>
+                <w:rFonts w:ascii="Arial" w:hAnsi="Arial" w:cs="Arial"/>
+              </w:rPr>
+              <w:t>образом</w:t>
+            </w:r>
+            <w:proofErr w:type="gramEnd"/>
+            <w:r>
+              <w:rPr>
+                <w:rFonts w:ascii="Arial" w:hAnsi="Arial" w:cs="Arial"/>
+              </w:rPr>
+              <w:t xml:space="preserve"> получается, что снаружи взаимодействие Домена и Интерфейса выглядит очень прозрачно.</w:t>
+            </w:r>
           </w:p>
         </w:tc>
       </w:tr>
@@ -1191,6 +1541,128 @@
                 <w:rFonts w:ascii="Arial" w:hAnsi="Arial" w:cs="Arial"/>
               </w:rPr>
             </w:pPr>
+            <w:r>
+              <w:rPr>
+                <w:rFonts w:ascii="Arial" w:hAnsi="Arial" w:cs="Arial"/>
+              </w:rPr>
+              <w:t xml:space="preserve">В качестве основы для графического интерфейса была </w:t>
+            </w:r>
+            <w:r>
+              <w:rPr>
+                <w:rFonts w:ascii="Arial" w:hAnsi="Arial" w:cs="Arial"/>
+              </w:rPr>
+              <w:t xml:space="preserve">взята </w:t>
+            </w:r>
+            <w:r>
+              <w:rPr>
+                <w:rFonts w:ascii="Arial" w:hAnsi="Arial" w:cs="Arial"/>
+              </w:rPr>
+              <w:t>концепция многодокументного интерфейса (MDI)</w:t>
+            </w:r>
+            <w:r>
+              <w:rPr>
+                <w:rFonts w:ascii="Arial" w:hAnsi="Arial" w:cs="Arial"/>
+              </w:rPr>
+              <w:t xml:space="preserve">. </w:t>
+            </w:r>
+            <w:r>
+              <w:rPr>
+                <w:rFonts w:ascii="Arial" w:hAnsi="Arial" w:cs="Arial"/>
+              </w:rPr>
+              <w:t xml:space="preserve">Такая организация интерфейса очень удобна, если необходимо работать с большим количеством </w:t>
+            </w:r>
+            <w:proofErr w:type="gramStart"/>
+            <w:r>
+              <w:rPr>
+                <w:rFonts w:ascii="Arial" w:hAnsi="Arial" w:cs="Arial"/>
+              </w:rPr>
+              <w:t>однотипных</w:t>
+            </w:r>
+            <w:proofErr w:type="gramEnd"/>
+            <w:r>
+              <w:rPr>
+                <w:rFonts w:ascii="Arial" w:hAnsi="Arial" w:cs="Arial"/>
+              </w:rPr>
+              <w:t xml:space="preserve"> окн.</w:t>
+            </w:r>
+            <w:r>
+              <w:rPr>
+                <w:rFonts w:ascii="Arial" w:hAnsi="Arial" w:cs="Arial"/>
+              </w:rPr>
+              <w:t xml:space="preserve"> </w:t>
+            </w:r>
+            <w:r>
+              <w:rPr>
+                <w:rFonts w:ascii="Arial" w:hAnsi="Arial" w:cs="Arial"/>
+              </w:rPr>
+              <w:t>Подразумевается, что в панели управления будет открыто много</w:t>
+            </w:r>
+            <w:r>
+              <w:rPr>
+                <w:rFonts w:ascii="Arial" w:hAnsi="Arial" w:cs="Arial"/>
+              </w:rPr>
+              <w:t xml:space="preserve"> </w:t>
+            </w:r>
+            <w:r>
+              <w:rPr>
+                <w:rFonts w:ascii="Arial" w:hAnsi="Arial" w:cs="Arial"/>
+              </w:rPr>
+              <w:t>окн, поэтому такая архитектура была выбрана, как наиболее</w:t>
+            </w:r>
+            <w:r>
+              <w:rPr>
+                <w:rFonts w:ascii="Arial" w:hAnsi="Arial" w:cs="Arial"/>
+              </w:rPr>
+              <w:t xml:space="preserve"> </w:t>
+            </w:r>
+            <w:r>
+              <w:rPr>
+                <w:rFonts w:ascii="Arial" w:hAnsi="Arial" w:cs="Arial"/>
+              </w:rPr>
+              <w:t>подходящая.</w:t>
+            </w:r>
+          </w:p>
+          <w:p>
+            <w:pPr>
+              <w:jc w:val="left"/>
+              <w:rPr>
+                <w:rFonts w:ascii="Arial" w:hAnsi="Arial" w:cs="Arial"/>
+              </w:rPr>
+            </w:pPr>
+            <w:r>
+              <w:rPr>
+                <w:rFonts w:ascii="Arial" w:hAnsi="Arial" w:cs="Arial"/>
+              </w:rPr>
+              <w:t xml:space="preserve">Таким </w:t>
+            </w:r>
+            <w:proofErr w:type="gramStart"/>
+            <w:r>
+              <w:rPr>
+                <w:rFonts w:ascii="Arial" w:hAnsi="Arial" w:cs="Arial"/>
+              </w:rPr>
+              <w:t>образом</w:t>
+            </w:r>
+            <w:proofErr w:type="gramEnd"/>
+            <w:r>
+              <w:rPr>
+                <w:rFonts w:ascii="Arial" w:hAnsi="Arial" w:cs="Arial"/>
+              </w:rPr>
+              <w:t xml:space="preserve"> есть главное окно и множество внутренний окн. При выполнении </w:t>
+            </w:r>
+            <w:proofErr w:type="gramStart"/>
+            <w:r>
+              <w:rPr>
+                <w:rFonts w:ascii="Arial" w:hAnsi="Arial" w:cs="Arial"/>
+              </w:rPr>
+              <w:t>пользователем</w:t>
+            </w:r>
+            <w:proofErr w:type="gramEnd"/>
+            <w:r>
+              <w:rPr>
+                <w:rFonts w:ascii="Arial" w:hAnsi="Arial" w:cs="Arial"/>
+              </w:rPr>
+              <w:t xml:space="preserve"> каких либо действий с интерфейсом, произойдут действия которые соответственно определены в координаторе.</w:t>
+            </w:r>
           </w:p>
         </w:tc>
       </w:tr>
@@ -1247,7 +1719,6 @@
             <w:r>
               <w:rPr>
                 <w:rFonts w:ascii="Arial" w:hAnsi="Arial" w:cs="Arial"/>
-                <w:lang w:val="en-US"/>
               </w:rPr>
               <w:t>усок кода</w:t>
             </w:r>
@@ -1264,6 +1735,211 @@
                 <w:rFonts w:ascii="Arial" w:hAnsi="Arial" w:cs="Arial"/>
               </w:rPr>
             </w:pPr>
+            <w:r>
+              <w:rPr>
+                <w:rFonts w:ascii="Arial" w:hAnsi="Arial" w:cs="Arial"/>
+              </w:rPr>
+              <w:t xml:space="preserve">Одной из ключевых особенностей панели управления является </w:t>
+            </w:r>
+            <w:r>
+              <w:rPr>
+                <w:rFonts w:ascii="Arial" w:hAnsi="Arial" w:cs="Arial"/>
+              </w:rPr>
+              <w:t>прикрепление модулей к узлам. Для удобства и универсальности был разработан соответствующий прикладной интерфейс программирования или API</w:t>
+            </w:r>
+            <w:r>
+              <w:rPr>
+                <w:rFonts w:ascii="Arial" w:hAnsi="Arial" w:cs="Arial"/>
+              </w:rPr>
+              <w:t xml:space="preserve">. </w:t>
+            </w:r>
+            <w:r>
+              <w:rPr>
+                <w:rFonts w:ascii="Arial" w:hAnsi="Arial" w:cs="Arial"/>
+                <w:b/>
+              </w:rPr>
+              <w:t>Прикладной интерфейс программирования</w:t>
+            </w:r>
+            <w:r>
+              <w:rPr>
+                <w:rFonts w:ascii="Arial" w:hAnsi="Arial" w:cs="Arial"/>
+              </w:rPr>
+              <w:t xml:space="preserve"> позволяет разрабатывать</w:t>
+            </w:r>
+            <w:r>
+              <w:rPr>
+                <w:rFonts w:ascii="Arial" w:hAnsi="Arial" w:cs="Arial"/>
+              </w:rPr>
+              <w:t xml:space="preserve"> </w:t>
+            </w:r>
+            <w:r>
+              <w:rPr>
+                <w:rFonts w:ascii="Arial" w:hAnsi="Arial" w:cs="Arial"/>
+              </w:rPr>
+              <w:t>модули мониторинга на основе унифицированного каркаса исходного</w:t>
+            </w:r>
+            <w:r>
+              <w:rPr>
+                <w:rFonts w:ascii="Arial" w:hAnsi="Arial" w:cs="Arial"/>
+              </w:rPr>
+              <w:t xml:space="preserve"> </w:t>
+            </w:r>
+            <w:r>
+              <w:rPr>
+                <w:rFonts w:ascii="Arial" w:hAnsi="Arial" w:cs="Arial"/>
+              </w:rPr>
+              <w:t>кода</w:t>
+            </w:r>
+            <w:r>
+              <w:rPr>
+                <w:rFonts w:ascii="Arial" w:hAnsi="Arial" w:cs="Arial"/>
+              </w:rPr>
+              <w:t xml:space="preserve"> </w:t>
+            </w:r>
+            <w:r>
+              <w:rPr>
+                <w:rFonts w:ascii="Arial" w:hAnsi="Arial" w:cs="Arial"/>
+              </w:rPr>
+              <w:t>модуля.</w:t>
+            </w:r>
+            <w:r>
+              <w:rPr>
+                <w:rFonts w:ascii="Arial" w:hAnsi="Arial" w:cs="Arial"/>
+              </w:rPr>
+              <w:t xml:space="preserve"> Этот и</w:t>
+            </w:r>
+            <w:r>
+              <w:rPr>
+                <w:rFonts w:ascii="Arial" w:hAnsi="Arial" w:cs="Arial"/>
+              </w:rPr>
+              <w:t>нтерфейс</w:t>
+            </w:r>
+            <w:r>
+              <w:rPr>
+                <w:rFonts w:ascii="Arial" w:hAnsi="Arial" w:cs="Arial"/>
+              </w:rPr>
+              <w:t xml:space="preserve"> </w:t>
+            </w:r>
+            <w:r>
+              <w:rPr>
+                <w:rFonts w:ascii="Arial" w:hAnsi="Arial" w:cs="Arial"/>
+              </w:rPr>
+              <w:t>задает правила исполнения, передачи параметров и возврата результата модуля.</w:t>
+            </w:r>
+            <w:r>
+              <w:rPr>
+                <w:rFonts w:ascii="Arial" w:hAnsi="Arial" w:cs="Arial"/>
+              </w:rPr>
+              <w:t xml:space="preserve"> В текущей реализации интерфейс</w:t>
+            </w:r>
+            <w:r>
+              <w:rPr>
+                <w:rFonts w:ascii="Arial" w:hAnsi="Arial" w:cs="Arial"/>
+              </w:rPr>
+              <w:t xml:space="preserve"> </w:t>
+            </w:r>
+            <w:r>
+              <w:rPr>
+                <w:rFonts w:ascii="Arial" w:hAnsi="Arial" w:cs="Arial"/>
+              </w:rPr>
+              <w:t>программирования модулей</w:t>
+            </w:r>
+            <w:r>
+              <w:rPr>
+                <w:rFonts w:ascii="Arial" w:hAnsi="Arial" w:cs="Arial"/>
+              </w:rPr>
+              <w:t xml:space="preserve"> </w:t>
+            </w:r>
+            <w:r>
+              <w:rPr>
+                <w:rFonts w:ascii="Arial" w:hAnsi="Arial" w:cs="Arial"/>
+              </w:rPr>
+              <w:t>представляется каркасом с одним</w:t>
+            </w:r>
+            <w:r>
+              <w:rPr>
+                <w:rFonts w:ascii="Arial" w:hAnsi="Arial" w:cs="Arial"/>
+              </w:rPr>
+              <w:t xml:space="preserve"> </w:t>
+            </w:r>
+            <w:r>
+              <w:rPr>
+                <w:rFonts w:ascii="Arial" w:hAnsi="Arial" w:cs="Arial"/>
+              </w:rPr>
+              <w:t>публичным методом – «</w:t>
+            </w:r>
+            <w:proofErr w:type="spellStart"/>
+            <w:r>
+              <w:rPr>
+                <w:rFonts w:ascii="Arial" w:hAnsi="Arial" w:cs="Arial"/>
+              </w:rPr>
+              <w:t>invoke</w:t>
+            </w:r>
+            <w:proofErr w:type="spellEnd"/>
+            <w:r>
+              <w:rPr>
+                <w:rFonts w:ascii="Arial" w:hAnsi="Arial" w:cs="Arial"/>
+              </w:rPr>
+              <w:t>(..)». Параметры</w:t>
+            </w:r>
+            <w:r>
+              <w:rPr>
+                <w:rFonts w:ascii="Arial" w:hAnsi="Arial" w:cs="Arial"/>
+              </w:rPr>
+              <w:t xml:space="preserve"> </w:t>
+            </w:r>
+            <w:r>
+              <w:rPr>
+                <w:rFonts w:ascii="Arial" w:hAnsi="Arial" w:cs="Arial"/>
+              </w:rPr>
+              <w:t>модуля мониторинга могу передаваться как обычная коллекция</w:t>
+            </w:r>
+            <w:r>
+              <w:rPr>
+                <w:rFonts w:ascii="Arial" w:hAnsi="Arial" w:cs="Arial"/>
+              </w:rPr>
+              <w:t xml:space="preserve"> </w:t>
+            </w:r>
+            <w:r>
+              <w:rPr>
+                <w:rFonts w:ascii="Arial" w:hAnsi="Arial" w:cs="Arial"/>
+              </w:rPr>
+              <w:t>или список языка Python.</w:t>
+            </w:r>
+            <w:r>
+              <w:rPr>
+                <w:rFonts w:ascii="Arial" w:hAnsi="Arial" w:cs="Arial"/>
+              </w:rPr>
+              <w:t xml:space="preserve"> Помимо интерфейсного метода </w:t>
+            </w:r>
+            <w:proofErr w:type="spellStart"/>
+            <w:r>
+              <w:rPr>
+                <w:rFonts w:ascii="Arial" w:hAnsi="Arial" w:cs="Arial"/>
+              </w:rPr>
+              <w:t>invoke</w:t>
+            </w:r>
+            <w:proofErr w:type="spellEnd"/>
+            <w:r>
+              <w:rPr>
+                <w:rFonts w:ascii="Arial" w:hAnsi="Arial" w:cs="Arial"/>
+              </w:rPr>
+              <w:t xml:space="preserve"> в модуле могут быть и </w:t>
+            </w:r>
+            <w:proofErr w:type="gramStart"/>
+            <w:r>
+              <w:rPr>
+                <w:rFonts w:ascii="Arial" w:hAnsi="Arial" w:cs="Arial"/>
+              </w:rPr>
+              <w:t>внутренние</w:t>
+            </w:r>
+            <w:proofErr w:type="gramEnd"/>
+            <w:r>
+              <w:rPr>
+                <w:rFonts w:ascii="Arial" w:hAnsi="Arial" w:cs="Arial"/>
+              </w:rPr>
+              <w:t xml:space="preserve"> методы.</w:t>
+            </w:r>
           </w:p>
         </w:tc>
       </w:tr>
@@ -1336,6 +2012,66 @@
                 <w:rFonts w:ascii="Arial" w:hAnsi="Arial" w:cs="Arial"/>
               </w:rPr>
             </w:pPr>
+            <w:r>
+              <w:rPr>
+                <w:rFonts w:ascii="Arial" w:hAnsi="Arial" w:cs="Arial"/>
+              </w:rPr>
+              <w:t>Сам процесс развертывания модуля довольно просто. Все что необходимо, это, использую встроенный в панель управления текстовый редактор, написать модуль использую АПИ. Хочу заметить, что модули не обязательно писать самому. Их можно, например, скачать в интернете.</w:t>
+            </w:r>
+            <w:r>
+              <w:rPr>
+                <w:rFonts w:ascii="Arial" w:hAnsi="Arial" w:cs="Arial"/>
+              </w:rPr>
+              <w:t xml:space="preserve"> Когда есть модуль, достаточно выбрать список узлов, на которые необходимо развернуть модуль, и нажать кнопку</w:t>
+            </w:r>
+            <w:proofErr w:type="gramStart"/>
+            <w:r>
+              <w:rPr>
+                <w:rFonts w:ascii="Arial" w:hAnsi="Arial" w:cs="Arial"/>
+              </w:rPr>
+              <w:t xml:space="preserve"> Р</w:t>
+            </w:r>
+            <w:proofErr w:type="gramEnd"/>
+            <w:r>
+              <w:rPr>
+                <w:rFonts w:ascii="Arial" w:hAnsi="Arial" w:cs="Arial"/>
+              </w:rPr>
+              <w:t>азвернуть (</w:t>
+            </w:r>
+            <w:r>
+              <w:rPr>
+                <w:rFonts w:ascii="Arial" w:hAnsi="Arial" w:cs="Arial"/>
+                <w:lang w:val="en-US"/>
+              </w:rPr>
+              <w:t>Deploy</w:t>
+            </w:r>
+            <w:r>
+              <w:rPr>
+                <w:rFonts w:ascii="Arial" w:hAnsi="Arial" w:cs="Arial"/>
+              </w:rPr>
+              <w:t xml:space="preserve">). Теперь модули </w:t>
+            </w:r>
+            <w:r>
+              <w:rPr>
+                <w:rFonts w:ascii="Arial" w:hAnsi="Arial" w:cs="Arial"/>
+              </w:rPr>
+              <w:lastRenderedPageBreak/>
+              <w:t xml:space="preserve">развернуты и можно </w:t>
+            </w:r>
+            <w:proofErr w:type="gramStart"/>
+            <w:r>
+              <w:rPr>
+                <w:rFonts w:ascii="Arial" w:hAnsi="Arial" w:cs="Arial"/>
+              </w:rPr>
+              <w:t>получать</w:t>
+            </w:r>
+            <w:proofErr w:type="gramEnd"/>
+            <w:r>
+              <w:rPr>
+                <w:rFonts w:ascii="Arial" w:hAnsi="Arial" w:cs="Arial"/>
+              </w:rPr>
+              <w:t xml:space="preserve"> результат их работы.</w:t>
+            </w:r>
           </w:p>
         </w:tc>
       </w:tr>
@@ -1355,6 +2091,7 @@
               <w:rPr>
                 <w:rFonts w:ascii="Arial" w:hAnsi="Arial" w:cs="Arial"/>
               </w:rPr>
+              <w:lastRenderedPageBreak/>
               <w:t>13</w:t>
             </w:r>
           </w:p>
@@ -1389,6 +2126,12 @@
                 <w:rFonts w:ascii="Arial" w:hAnsi="Arial" w:cs="Arial"/>
               </w:rPr>
             </w:pPr>
+            <w:r>
+              <w:rPr>
+                <w:rFonts w:ascii="Arial" w:hAnsi="Arial" w:cs="Arial"/>
+              </w:rPr>
+              <w:t>За время выполнения дипломной работы была выполнена большая работа. Программированию алгоритмов и моделей предшествовала исследовательская и аналитическая работа.</w:t>
+            </w:r>
           </w:p>
         </w:tc>
       </w:tr>
@@ -1448,6 +2191,65 @@
     </w:tbl>
     <w:p>
       <w:pPr>
+        <w:jc w:val="both"/>
+        <w:rPr>
+          <w:rFonts w:ascii="Arial" w:hAnsi="Arial" w:cs="Arial"/>
+        </w:rPr>
+      </w:pPr>
+    </w:p>
+    <w:p>
+      <w:pPr>
+        <w:jc w:val="both"/>
+        <w:rPr>
+          <w:rFonts w:ascii="Arial" w:hAnsi="Arial" w:cs="Arial"/>
+        </w:rPr>
+      </w:pPr>
+      <w:r>
+        <w:rPr>
+          <w:rFonts w:ascii="Arial" w:hAnsi="Arial" w:cs="Arial"/>
+        </w:rPr>
+        <w:t>Я сделал!</w:t>
+      </w:r>
+    </w:p>
+    <w:p>
+      <w:pPr>
+        <w:jc w:val="both"/>
+        <w:rPr>
+          <w:rFonts w:ascii="Arial" w:hAnsi="Arial" w:cs="Arial"/>
+        </w:rPr>
+      </w:pPr>
+      <w:r>
+        <w:rPr>
+          <w:rFonts w:ascii="Arial" w:hAnsi="Arial" w:cs="Arial"/>
+        </w:rPr>
+        <w:t>Профессионально!</w:t>
+      </w:r>
+    </w:p>
+    <w:p>
+      <w:pPr>
+        <w:jc w:val="both"/>
+        <w:rPr>
+          <w:rFonts w:ascii="Arial" w:hAnsi="Arial" w:cs="Arial"/>
+        </w:rPr>
+      </w:pPr>
+      <w:r>
+        <w:rPr>
+          <w:rFonts w:ascii="Arial" w:hAnsi="Arial" w:cs="Arial"/>
+        </w:rPr>
+        <w:t>Много!</w:t>
+      </w:r>
+    </w:p>
+    <w:p>
+      <w:pPr>
+        <w:jc w:val="both"/>
+        <w:rPr>
+          <w:rFonts w:ascii="Arial" w:hAnsi="Arial" w:cs="Arial"/>
+        </w:rPr>
+      </w:pPr>
+    </w:p>
+    <w:p>
+      <w:pPr>
+        <w:jc w:val="both"/>
         <w:rPr>
           <w:rFonts w:ascii="Arial" w:hAnsi="Arial" w:cs="Arial"/>
         </w:rPr>

</xml_diff>